<commit_message>
- Added MYSQL functionality / Updated user guide
</commit_message>
<xml_diff>
--- a/scraper/Scraper User Guide.docx
+++ b/scraper/Scraper User Guide.docx
@@ -39,10 +39,13 @@
         <w:jc w:val="center"/>
       </w:pPr>
       <w:r>
-        <w:t>Michael Toth</w:t>
-      </w:r>
-      <w:bookmarkStart w:id="0" w:name="_GoBack"/>
-      <w:bookmarkEnd w:id="0"/>
+        <w:t xml:space="preserve">Michael </w:t>
+      </w:r>
+      <w:proofErr w:type="spellStart"/>
+      <w:r>
+        <w:t>Toth</w:t>
+      </w:r>
+      <w:proofErr w:type="spellEnd"/>
     </w:p>
     <w:p>
       <w:pPr>
@@ -118,7 +121,7 @@
           </w:tcPr>
           <w:p>
             <w:r>
-              <w:t>1.0`</w:t>
+              <w:t>1.0</w:t>
             </w:r>
           </w:p>
         </w:tc>
@@ -158,25 +161,41 @@
           <w:tcPr>
             <w:tcW w:w="2007" w:type="dxa"/>
           </w:tcPr>
-          <w:p/>
+          <w:p>
+            <w:r>
+              <w:t>1.1</w:t>
+            </w:r>
+          </w:p>
         </w:tc>
         <w:tc>
           <w:tcPr>
             <w:tcW w:w="1373" w:type="dxa"/>
           </w:tcPr>
-          <w:p/>
+          <w:p>
+            <w:r>
+              <w:t>2/22/2018</w:t>
+            </w:r>
+          </w:p>
         </w:tc>
         <w:tc>
           <w:tcPr>
             <w:tcW w:w="2055" w:type="dxa"/>
           </w:tcPr>
-          <w:p/>
+          <w:p>
+            <w:r>
+              <w:t>Updated libraries</w:t>
+            </w:r>
+          </w:p>
         </w:tc>
         <w:tc>
           <w:tcPr>
             <w:tcW w:w="2105" w:type="dxa"/>
           </w:tcPr>
-          <w:p/>
+          <w:p>
+            <w:r>
+              <w:t>William Rotchford</w:t>
+            </w:r>
+          </w:p>
         </w:tc>
       </w:tr>
       <w:tr>
@@ -274,30 +293,49 @@
     <w:p>
       <w:r>
         <w:lastRenderedPageBreak/>
-        <w:t>This file re</w:t>
-      </w:r>
-      <w:r>
-        <w:t xml:space="preserve">quires NodeJS version 8.9.4 </w:t>
-      </w:r>
-      <w:r>
-        <w:t>which can be downloaded at</w:t>
-      </w:r>
-      <w:r>
-        <w:t xml:space="preserve"> https://nodejs.org/en/</w:t>
-      </w:r>
-    </w:p>
-    <w:p>
-      <w:r>
-        <w:t>NodeJS includes a package manager for</w:t>
-      </w:r>
-      <w:r>
-        <w:t xml:space="preserve"> additional libraries/modules called </w:t>
-      </w:r>
+        <w:t xml:space="preserve">This file requires </w:t>
+      </w:r>
+      <w:proofErr w:type="spellStart"/>
+      <w:r>
+        <w:t>NodeJS</w:t>
+      </w:r>
+      <w:proofErr w:type="spellEnd"/>
+      <w:r>
+        <w:t xml:space="preserve"> version 8.9.4 which can be downloaded at https://nodejs.org/en/</w:t>
+      </w:r>
+    </w:p>
+    <w:p>
+      <w:proofErr w:type="spellStart"/>
+      <w:r>
+        <w:t>NodeJS</w:t>
+      </w:r>
+      <w:proofErr w:type="spellEnd"/>
+      <w:r>
+        <w:t xml:space="preserve"> includes a package manager for additional libraries/modules called </w:t>
+      </w:r>
+      <w:proofErr w:type="spellStart"/>
       <w:r>
         <w:t>npm</w:t>
       </w:r>
-      <w:r>
-        <w:t xml:space="preserve">. This manager is ready to use after NodeJS is installed. To search for and download more libraries/modules, run the command “npm install </w:t>
+      <w:proofErr w:type="spellEnd"/>
+      <w:r>
+        <w:t xml:space="preserve">. This manager is ready to use after </w:t>
+      </w:r>
+      <w:proofErr w:type="spellStart"/>
+      <w:r>
+        <w:t>NodeJS</w:t>
+      </w:r>
+      <w:proofErr w:type="spellEnd"/>
+      <w:r>
+        <w:t xml:space="preserve"> is installed. To search for and download more libraries/modules, run the command “</w:t>
+      </w:r>
+      <w:proofErr w:type="spellStart"/>
+      <w:r>
+        <w:t>npm</w:t>
+      </w:r>
+      <w:proofErr w:type="spellEnd"/>
+      <w:r>
+        <w:t xml:space="preserve"> install </w:t>
       </w:r>
       <w:r>
         <w:rPr>
@@ -313,25 +351,72 @@
     <w:p/>
     <w:p>
       <w:r>
-        <w:t xml:space="preserve">For the web scraper NodeJS file, it utilizes the module “table-scraper” which can be installed via </w:t>
-      </w:r>
-      <w:r>
-        <w:t>command line:</w:t>
+        <w:t xml:space="preserve">For the web scraper </w:t>
+      </w:r>
+      <w:proofErr w:type="spellStart"/>
+      <w:r>
+        <w:t>NodeJS</w:t>
+      </w:r>
+      <w:proofErr w:type="spellEnd"/>
+      <w:r>
+        <w:t xml:space="preserve"> file, it utilizes the module</w:t>
+      </w:r>
+      <w:r>
+        <w:t>s</w:t>
+      </w:r>
+      <w:r>
+        <w:t xml:space="preserve"> “table-scraper”</w:t>
+      </w:r>
+      <w:r>
+        <w:t xml:space="preserve"> and “</w:t>
+      </w:r>
+      <w:proofErr w:type="spellStart"/>
+      <w:r>
+        <w:t>mysql</w:t>
+      </w:r>
+      <w:proofErr w:type="spellEnd"/>
+      <w:r>
+        <w:t>”,</w:t>
+      </w:r>
+      <w:r>
+        <w:t xml:space="preserve"> which can be installed via command line:</w:t>
       </w:r>
     </w:p>
     <w:p>
       <w:r>
         <w:tab/>
-        <w:t>npm install table-scraper</w:t>
-      </w:r>
-    </w:p>
-    <w:p/>
-    <w:p>
-      <w:r>
-        <w:t>After installing the correct module, the scraper can be run from the command line via</w:t>
-      </w:r>
-      <w:r>
-        <w:t>:</w:t>
+      </w:r>
+      <w:proofErr w:type="spellStart"/>
+      <w:r>
+        <w:t>npm</w:t>
+      </w:r>
+      <w:proofErr w:type="spellEnd"/>
+      <w:r>
+        <w:t xml:space="preserve"> install table-scraper</w:t>
+      </w:r>
+    </w:p>
+    <w:p>
+      <w:r>
+        <w:tab/>
+      </w:r>
+      <w:proofErr w:type="spellStart"/>
+      <w:r>
+        <w:t>npm</w:t>
+      </w:r>
+      <w:proofErr w:type="spellEnd"/>
+      <w:r>
+        <w:t xml:space="preserve"> install </w:t>
+      </w:r>
+      <w:proofErr w:type="spellStart"/>
+      <w:r>
+        <w:t>mysql</w:t>
+      </w:r>
+      <w:proofErr w:type="spellEnd"/>
+    </w:p>
+    <w:p/>
+    <w:p>
+      <w:r>
+        <w:t>After installing the correct module, the scraper can be run from the command line via:</w:t>
       </w:r>
     </w:p>
     <w:p>
@@ -339,6 +424,92 @@
         <w:tab/>
         <w:t>node scraperTest.js</w:t>
       </w:r>
+    </w:p>
+    <w:p>
+      <w:r>
+        <w:t>This utilizes the same database as the main project, “</w:t>
+      </w:r>
+      <w:proofErr w:type="spellStart"/>
+      <w:r>
+        <w:t>currencydb</w:t>
+      </w:r>
+      <w:proofErr w:type="spellEnd"/>
+      <w:r>
+        <w:t>”. However, it creates a new table “</w:t>
+      </w:r>
+      <w:proofErr w:type="spellStart"/>
+      <w:r>
+        <w:t>curRates</w:t>
+      </w:r>
+      <w:proofErr w:type="spellEnd"/>
+      <w:r>
+        <w:t>” with the following structure:</w:t>
+      </w:r>
+    </w:p>
+    <w:p/>
+    <w:tbl>
+      <w:tblPr>
+        <w:tblStyle w:val="TableGrid"/>
+        <w:tblW w:w="0" w:type="auto"/>
+        <w:tblLook w:val="04A0" w:firstRow="1" w:lastRow="0" w:firstColumn="1" w:lastColumn="0" w:noHBand="0" w:noVBand="1"/>
+      </w:tblPr>
+      <w:tblGrid>
+        <w:gridCol w:w="4675"/>
+        <w:gridCol w:w="4675"/>
+      </w:tblGrid>
+      <w:tr>
+        <w:tc>
+          <w:tcPr>
+            <w:tcW w:w="4675" w:type="dxa"/>
+          </w:tcPr>
+          <w:p>
+            <w:r>
+              <w:t>Country</w:t>
+            </w:r>
+          </w:p>
+        </w:tc>
+        <w:tc>
+          <w:tcPr>
+            <w:tcW w:w="4675" w:type="dxa"/>
+          </w:tcPr>
+          <w:p>
+            <w:proofErr w:type="gramStart"/>
+            <w:r>
+              <w:t>VARCHAR(</w:t>
+            </w:r>
+            <w:proofErr w:type="gramEnd"/>
+            <w:r>
+              <w:t>30)</w:t>
+            </w:r>
+          </w:p>
+        </w:tc>
+      </w:tr>
+      <w:tr>
+        <w:tc>
+          <w:tcPr>
+            <w:tcW w:w="4675" w:type="dxa"/>
+          </w:tcPr>
+          <w:p>
+            <w:r>
+              <w:t>rate</w:t>
+            </w:r>
+          </w:p>
+        </w:tc>
+        <w:tc>
+          <w:tcPr>
+            <w:tcW w:w="4675" w:type="dxa"/>
+          </w:tcPr>
+          <w:p>
+            <w:r>
+              <w:t>FLOAT</w:t>
+            </w:r>
+          </w:p>
+        </w:tc>
+      </w:tr>
+    </w:tbl>
+    <w:p>
+      <w:bookmarkStart w:id="0" w:name="_GoBack"/>
+      <w:bookmarkEnd w:id="0"/>
     </w:p>
     <w:sectPr>
       <w:pgSz w:w="12240" w:h="15840"/>

</xml_diff>